<commit_message>
finished collision equations, need to check units still
</commit_message>
<xml_diff>
--- a/Biofouling Physics.docx
+++ b/Biofouling Physics.docx
@@ -2975,6 +2975,7 @@
       </w:r>
     </w:p>
     <w:p>
+      <w:bookmarkStart w:id="10" w:name="_GoBack"/>
       <w:r>
         <w:rPr>
           <w:noProof/>
@@ -2982,7 +2983,7 @@
         <mc:AlternateContent>
           <mc:Choice Requires="wps">
             <w:drawing>
-              <wp:anchor distT="0" distB="0" distL="114300" distR="114300" simplePos="0" relativeHeight="251679744" behindDoc="0" locked="0" layoutInCell="1" allowOverlap="1" wp14:anchorId="43E9A6D5" wp14:editId="0E0E79AC">
+              <wp:anchor distT="0" distB="0" distL="114300" distR="114300" simplePos="0" relativeHeight="251679744" behindDoc="0" locked="0" layoutInCell="1" allowOverlap="1" wp14:anchorId="43E9A6D5" wp14:editId="4B998E41">
                 <wp:simplePos x="0" y="0"/>
                 <wp:positionH relativeFrom="column">
                   <wp:posOffset>312326</wp:posOffset>
@@ -3321,6 +3322,7 @@
         </mc:AlternateContent>
       </w:r>
     </w:p>
+    <w:bookmarkEnd w:id="10"/>
     <w:p/>
     <w:p>
       <w:r>
@@ -3330,7 +3332,7 @@
         <mc:AlternateContent>
           <mc:Choice Requires="wps">
             <w:drawing>
-              <wp:anchor distT="0" distB="0" distL="114300" distR="114300" simplePos="0" relativeHeight="251701248" behindDoc="0" locked="0" layoutInCell="1" allowOverlap="1" wp14:anchorId="2BACA8CA" wp14:editId="2E4FB21A">
+              <wp:anchor distT="0" distB="0" distL="114300" distR="114300" simplePos="0" relativeHeight="251701248" behindDoc="0" locked="0" layoutInCell="1" allowOverlap="1" wp14:anchorId="2BACA8CA" wp14:editId="4F98F8FD">
                 <wp:simplePos x="0" y="0"/>
                 <wp:positionH relativeFrom="column">
                   <wp:posOffset>3186888</wp:posOffset>
@@ -3391,7 +3393,11 @@
           </mc:Choice>
           <mc:Fallback>
             <w:pict>
-              <v:shape w14:anchorId="53C74CD4" id="Straight Arrow Connector 36" o:spid="_x0000_s1026" type="#_x0000_t32" style="position:absolute;margin-left:250.95pt;margin-top:14.25pt;width:47pt;height:69.45pt;flip:x y;z-index:251701248;visibility:visible;mso-wrap-style:square;mso-width-percent:0;mso-height-percent:0;mso-wrap-distance-left:9pt;mso-wrap-distance-top:0;mso-wrap-distance-right:9pt;mso-wrap-distance-bottom:0;mso-position-horizontal:absolute;mso-position-horizontal-relative:text;mso-position-vertical:absolute;mso-position-vertical-relative:text;mso-width-percent:0;mso-height-percent:0;mso-width-relative:margin;mso-height-relative:margin" o:gfxdata="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" strokecolor="#1d4970" strokeweight=".5pt">
+              <v:shapetype w14:anchorId="0AABDE60" id="_x0000_t32" coordsize="21600,21600" o:spt="32" o:oned="t" path="m,l21600,21600e" filled="f">
+                <v:path arrowok="t" fillok="f" o:connecttype="none"/>
+                <o:lock v:ext="edit" shapetype="t"/>
+              </v:shapetype>
+              <v:shape id="Straight Arrow Connector 36" o:spid="_x0000_s1026" type="#_x0000_t32" style="position:absolute;margin-left:250.95pt;margin-top:14.25pt;width:47pt;height:69.45pt;flip:x y;z-index:251701248;visibility:visible;mso-wrap-style:square;mso-width-percent:0;mso-height-percent:0;mso-wrap-distance-left:9pt;mso-wrap-distance-top:0;mso-wrap-distance-right:9pt;mso-wrap-distance-bottom:0;mso-position-horizontal:absolute;mso-position-horizontal-relative:text;mso-position-vertical:absolute;mso-position-vertical-relative:text;mso-width-percent:0;mso-height-percent:0;mso-width-relative:margin;mso-height-relative:margin" o:gfxdata="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" strokecolor="#1d4970" strokeweight=".5pt">
                 <v:stroke endarrow="block" joinstyle="miter"/>
               </v:shape>
             </w:pict>
@@ -3557,7 +3563,82 @@
         <mc:AlternateContent>
           <mc:Choice Requires="wps">
             <w:drawing>
-              <wp:anchor distT="0" distB="0" distL="114300" distR="114300" simplePos="0" relativeHeight="251703296" behindDoc="0" locked="0" layoutInCell="1" allowOverlap="1" wp14:anchorId="5D09E262" wp14:editId="0C463AF6">
+              <wp:anchor distT="0" distB="0" distL="114300" distR="114300" simplePos="0" relativeHeight="251719680" behindDoc="0" locked="0" layoutInCell="1" allowOverlap="1" wp14:anchorId="3185B9CD" wp14:editId="20BDB448">
+                <wp:simplePos x="0" y="0"/>
+                <wp:positionH relativeFrom="column">
+                  <wp:posOffset>930072</wp:posOffset>
+                </wp:positionH>
+                <wp:positionV relativeFrom="paragraph">
+                  <wp:posOffset>96169</wp:posOffset>
+                </wp:positionV>
+                <wp:extent cx="2499739" cy="1107561"/>
+                <wp:effectExtent l="25400" t="25400" r="15240" b="22860"/>
+                <wp:wrapNone/>
+                <wp:docPr id="21" name="Straight Arrow Connector 21"/>
+                <wp:cNvGraphicFramePr/>
+                <a:graphic xmlns:a="http://schemas.openxmlformats.org/drawingml/2006/main">
+                  <a:graphicData uri="http://schemas.microsoft.com/office/word/2010/wordprocessingShape">
+                    <wps:wsp>
+                      <wps:cNvCnPr/>
+                      <wps:spPr>
+                        <a:xfrm flipH="1" flipV="1">
+                          <a:off x="0" y="0"/>
+                          <a:ext cx="2499739" cy="1107561"/>
+                        </a:xfrm>
+                        <a:prstGeom prst="straightConnector1">
+                          <a:avLst/>
+                        </a:prstGeom>
+                        <a:ln>
+                          <a:solidFill>
+                            <a:srgbClr val="1D4970"/>
+                          </a:solidFill>
+                          <a:tailEnd type="triangle"/>
+                        </a:ln>
+                      </wps:spPr>
+                      <wps:style>
+                        <a:lnRef idx="1">
+                          <a:schemeClr val="accent1"/>
+                        </a:lnRef>
+                        <a:fillRef idx="0">
+                          <a:schemeClr val="accent1"/>
+                        </a:fillRef>
+                        <a:effectRef idx="0">
+                          <a:schemeClr val="accent1"/>
+                        </a:effectRef>
+                        <a:fontRef idx="minor">
+                          <a:schemeClr val="tx1"/>
+                        </a:fontRef>
+                      </wps:style>
+                      <wps:bodyPr/>
+                    </wps:wsp>
+                  </a:graphicData>
+                </a:graphic>
+                <wp14:sizeRelH relativeFrom="margin">
+                  <wp14:pctWidth>0</wp14:pctWidth>
+                </wp14:sizeRelH>
+                <wp14:sizeRelV relativeFrom="margin">
+                  <wp14:pctHeight>0</wp14:pctHeight>
+                </wp14:sizeRelV>
+              </wp:anchor>
+            </w:drawing>
+          </mc:Choice>
+          <mc:Fallback>
+            <w:pict>
+              <v:shape w14:anchorId="5BB8DEFC" id="Straight Arrow Connector 21" o:spid="_x0000_s1026" type="#_x0000_t32" style="position:absolute;margin-left:73.25pt;margin-top:7.55pt;width:196.85pt;height:87.2pt;flip:x y;z-index:251719680;visibility:visible;mso-wrap-style:square;mso-width-percent:0;mso-height-percent:0;mso-wrap-distance-left:9pt;mso-wrap-distance-top:0;mso-wrap-distance-right:9pt;mso-wrap-distance-bottom:0;mso-position-horizontal:absolute;mso-position-horizontal-relative:text;mso-position-vertical:absolute;mso-position-vertical-relative:text;mso-width-percent:0;mso-height-percent:0;mso-width-relative:margin;mso-height-relative:margin" o:gfxdata="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" strokecolor="#1d4970" strokeweight=".5pt">
+                <v:stroke endarrow="block" joinstyle="miter"/>
+              </v:shape>
+            </w:pict>
+          </mc:Fallback>
+        </mc:AlternateContent>
+      </w:r>
+      <w:r>
+        <w:rPr>
+          <w:noProof/>
+        </w:rPr>
+        <mc:AlternateContent>
+          <mc:Choice Requires="wps">
+            <w:drawing>
+              <wp:anchor distT="0" distB="0" distL="114300" distR="114300" simplePos="0" relativeHeight="251703296" behindDoc="0" locked="0" layoutInCell="1" allowOverlap="1" wp14:anchorId="5D09E262" wp14:editId="6BCA41A8">
                 <wp:simplePos x="0" y="0"/>
                 <wp:positionH relativeFrom="column">
                   <wp:posOffset>1364033</wp:posOffset>
@@ -3618,7 +3699,7 @@
           </mc:Choice>
           <mc:Fallback>
             <w:pict>
-              <v:shape w14:anchorId="50A3E5BC" id="Straight Arrow Connector 38" o:spid="_x0000_s1026" type="#_x0000_t32" style="position:absolute;margin-left:107.4pt;margin-top:7.35pt;width:40.9pt;height:66.15pt;flip:x y;z-index:251703296;visibility:visible;mso-wrap-style:square;mso-width-percent:0;mso-height-percent:0;mso-wrap-distance-left:9pt;mso-wrap-distance-top:0;mso-wrap-distance-right:9pt;mso-wrap-distance-bottom:0;mso-position-horizontal:absolute;mso-position-horizontal-relative:text;mso-position-vertical:absolute;mso-position-vertical-relative:text;mso-width-percent:0;mso-height-percent:0;mso-width-relative:margin;mso-height-relative:margin" o:gfxdata="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" strokecolor="#1d4970" strokeweight=".5pt">
+              <v:shape w14:anchorId="587F5B7C" id="Straight Arrow Connector 38" o:spid="_x0000_s1026" type="#_x0000_t32" style="position:absolute;margin-left:107.4pt;margin-top:7.35pt;width:40.9pt;height:66.15pt;flip:x y;z-index:251703296;visibility:visible;mso-wrap-style:square;mso-width-percent:0;mso-height-percent:0;mso-wrap-distance-left:9pt;mso-wrap-distance-top:0;mso-wrap-distance-right:9pt;mso-wrap-distance-bottom:0;mso-position-horizontal:absolute;mso-position-horizontal-relative:text;mso-position-vertical:absolute;mso-position-vertical-relative:text;mso-width-percent:0;mso-height-percent:0;mso-width-relative:margin;mso-height-relative:margin" o:gfxdata="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" strokecolor="#1d4970" strokeweight=".5pt">
                 <v:stroke endarrow="block" joinstyle="miter"/>
               </v:shape>
             </w:pict>
@@ -3829,7 +3910,7 @@
         <mc:AlternateContent>
           <mc:Choice Requires="wps">
             <w:drawing>
-              <wp:anchor distT="0" distB="0" distL="114300" distR="114300" simplePos="0" relativeHeight="251681792" behindDoc="0" locked="0" layoutInCell="1" allowOverlap="1" wp14:anchorId="22192C93" wp14:editId="2767FE6D">
+              <wp:anchor distT="0" distB="0" distL="114300" distR="114300" simplePos="0" relativeHeight="251681792" behindDoc="0" locked="0" layoutInCell="1" allowOverlap="1" wp14:anchorId="22192C93" wp14:editId="669FD218">
                 <wp:simplePos x="0" y="0"/>
                 <wp:positionH relativeFrom="column">
                   <wp:posOffset>126365</wp:posOffset>
@@ -3948,7 +4029,7 @@
         <mc:AlternateContent>
           <mc:Choice Requires="wps">
             <w:drawing>
-              <wp:anchor distT="0" distB="0" distL="114300" distR="114300" simplePos="0" relativeHeight="251671552" behindDoc="0" locked="0" layoutInCell="1" allowOverlap="1" wp14:anchorId="79E23F4D" wp14:editId="71AE6990">
+              <wp:anchor distT="0" distB="0" distL="114300" distR="114300" simplePos="0" relativeHeight="251671552" behindDoc="0" locked="0" layoutInCell="1" allowOverlap="1" wp14:anchorId="79E23F4D" wp14:editId="2826739D">
                 <wp:simplePos x="0" y="0"/>
                 <wp:positionH relativeFrom="column">
                   <wp:posOffset>4128959</wp:posOffset>
@@ -4064,7 +4145,7 @@
         <mc:AlternateContent>
           <mc:Choice Requires="wps">
             <w:drawing>
-              <wp:anchor distT="0" distB="0" distL="114300" distR="114300" simplePos="0" relativeHeight="251717632" behindDoc="0" locked="0" layoutInCell="1" allowOverlap="1" wp14:anchorId="6DBB2EBB" wp14:editId="5FE3BAE5">
+              <wp:anchor distT="0" distB="0" distL="114300" distR="114300" simplePos="0" relativeHeight="251717632" behindDoc="0" locked="0" layoutInCell="1" allowOverlap="1" wp14:anchorId="6DBB2EBB" wp14:editId="0932B0BC">
                 <wp:simplePos x="0" y="0"/>
                 <wp:positionH relativeFrom="column">
                   <wp:posOffset>3070156</wp:posOffset>
@@ -4125,7 +4206,7 @@
           </mc:Choice>
           <mc:Fallback>
             <w:pict>
-              <v:shape w14:anchorId="4E17ED82" id="Straight Arrow Connector 15" o:spid="_x0000_s1026" type="#_x0000_t32" style="position:absolute;margin-left:241.75pt;margin-top:9.35pt;width:34.75pt;height:26.8pt;flip:x y;z-index:251717632;visibility:visible;mso-wrap-style:square;mso-width-percent:0;mso-height-percent:0;mso-wrap-distance-left:9pt;mso-wrap-distance-top:0;mso-wrap-distance-right:9pt;mso-wrap-distance-bottom:0;mso-position-horizontal:absolute;mso-position-horizontal-relative:text;mso-position-vertical:absolute;mso-position-vertical-relative:text;mso-width-percent:0;mso-height-percent:0;mso-width-relative:margin;mso-height-relative:margin" o:gfxdata="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" strokecolor="#1d4970" strokeweight=".5pt">
+              <v:shape w14:anchorId="25DB4F58" id="Straight Arrow Connector 15" o:spid="_x0000_s1026" type="#_x0000_t32" style="position:absolute;margin-left:241.75pt;margin-top:9.35pt;width:34.75pt;height:26.8pt;flip:x y;z-index:251717632;visibility:visible;mso-wrap-style:square;mso-width-percent:0;mso-height-percent:0;mso-wrap-distance-left:9pt;mso-wrap-distance-top:0;mso-wrap-distance-right:9pt;mso-wrap-distance-bottom:0;mso-position-horizontal:absolute;mso-position-horizontal-relative:text;mso-position-vertical:absolute;mso-position-vertical-relative:text;mso-width-percent:0;mso-height-percent:0;mso-width-relative:margin;mso-height-relative:margin" o:gfxdata="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" strokecolor="#1d4970" strokeweight=".5pt">
                 <v:stroke endarrow="block" joinstyle="miter"/>
               </v:shape>
             </w:pict>
@@ -4216,7 +4297,7 @@
         <mc:AlternateContent>
           <mc:Choice Requires="wps">
             <w:drawing>
-              <wp:anchor distT="0" distB="0" distL="114300" distR="114300" simplePos="0" relativeHeight="251675648" behindDoc="0" locked="0" layoutInCell="1" allowOverlap="1" wp14:anchorId="7EE788F9" wp14:editId="427E4B50">
+              <wp:anchor distT="0" distB="0" distL="114300" distR="114300" simplePos="0" relativeHeight="251675648" behindDoc="0" locked="0" layoutInCell="1" allowOverlap="1" wp14:anchorId="7EE788F9" wp14:editId="5419DCD2">
                 <wp:simplePos x="0" y="0"/>
                 <wp:positionH relativeFrom="column">
                   <wp:posOffset>3436539</wp:posOffset>
@@ -4455,11 +4536,19 @@
                           <w:color w:val="1D4970"/>
                         </w:rPr>
                       </w:pPr>
+                      <w:proofErr w:type="spellStart"/>
                       <w:r>
                         <w:rPr>
                           <w:color w:val="1D4970"/>
                         </w:rPr>
-                        <w:t>Chl A Sur</w:t>
+                        <w:t>Chl</w:t>
+                      </w:r>
+                      <w:proofErr w:type="spellEnd"/>
+                      <w:r>
+                        <w:rPr>
+                          <w:color w:val="1D4970"/>
+                        </w:rPr>
+                        <w:t xml:space="preserve"> A Sur</w:t>
                       </w:r>
                       <w:r>
                         <w:rPr>
@@ -4490,7 +4579,7 @@
         <mc:AlternateContent>
           <mc:Choice Requires="wps">
             <w:drawing>
-              <wp:anchor distT="0" distB="0" distL="114300" distR="114300" simplePos="0" relativeHeight="251708416" behindDoc="0" locked="0" layoutInCell="1" allowOverlap="1" wp14:anchorId="4A021135" wp14:editId="02964FA2">
+              <wp:anchor distT="0" distB="0" distL="114300" distR="114300" simplePos="0" relativeHeight="251708416" behindDoc="0" locked="0" layoutInCell="1" allowOverlap="1" wp14:anchorId="4A021135" wp14:editId="5A1CAFE8">
                 <wp:simplePos x="0" y="0"/>
                 <wp:positionH relativeFrom="column">
                   <wp:posOffset>716063</wp:posOffset>
@@ -4551,7 +4640,7 @@
           </mc:Choice>
           <mc:Fallback>
             <w:pict>
-              <v:shape w14:anchorId="415344D8" id="Straight Arrow Connector 44" o:spid="_x0000_s1026" type="#_x0000_t32" style="position:absolute;margin-left:56.4pt;margin-top:6.85pt;width:26.35pt;height:44.6pt;flip:x y;z-index:251708416;visibility:visible;mso-wrap-style:square;mso-width-percent:0;mso-height-percent:0;mso-wrap-distance-left:9pt;mso-wrap-distance-top:0;mso-wrap-distance-right:9pt;mso-wrap-distance-bottom:0;mso-position-horizontal:absolute;mso-position-horizontal-relative:text;mso-position-vertical:absolute;mso-position-vertical-relative:text;mso-width-percent:0;mso-height-percent:0;mso-width-relative:margin;mso-height-relative:margin" o:gfxdata="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" strokecolor="#1d4970" strokeweight=".5pt">
+              <v:shape w14:anchorId="5E426B5F" id="Straight Arrow Connector 44" o:spid="_x0000_s1026" type="#_x0000_t32" style="position:absolute;margin-left:56.4pt;margin-top:6.85pt;width:26.35pt;height:44.6pt;flip:x y;z-index:251708416;visibility:visible;mso-wrap-style:square;mso-width-percent:0;mso-height-percent:0;mso-wrap-distance-left:9pt;mso-wrap-distance-top:0;mso-wrap-distance-right:9pt;mso-wrap-distance-bottom:0;mso-position-horizontal:absolute;mso-position-horizontal-relative:text;mso-position-vertical:absolute;mso-position-vertical-relative:text;mso-width-percent:0;mso-height-percent:0;mso-width-relative:margin;mso-height-relative:margin" o:gfxdata="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" strokecolor="#1d4970" strokeweight=".5pt">
                 <v:stroke endarrow="block" joinstyle="miter"/>
               </v:shape>
             </w:pict>
@@ -4569,7 +4658,7 @@
         <mc:AlternateContent>
           <mc:Choice Requires="wps">
             <w:drawing>
-              <wp:anchor distT="0" distB="0" distL="114300" distR="114300" simplePos="0" relativeHeight="251696128" behindDoc="0" locked="0" layoutInCell="1" allowOverlap="1" wp14:anchorId="4CDF876D" wp14:editId="152EE503">
+              <wp:anchor distT="0" distB="0" distL="114300" distR="114300" simplePos="0" relativeHeight="251696128" behindDoc="0" locked="0" layoutInCell="1" allowOverlap="1" wp14:anchorId="4CDF876D" wp14:editId="3D29FC1B">
                 <wp:simplePos x="0" y="0"/>
                 <wp:positionH relativeFrom="column">
                   <wp:posOffset>614693</wp:posOffset>
@@ -5079,12 +5168,12 @@
       <w:pPr>
         <w:pStyle w:val="Heading2"/>
       </w:pPr>
-      <w:bookmarkStart w:id="10" w:name="_Toc30170913"/>
+      <w:bookmarkStart w:id="11" w:name="_Toc30170913"/>
       <w:r>
         <w:lastRenderedPageBreak/>
         <w:t>Data Sources</w:t>
       </w:r>
-      <w:bookmarkEnd w:id="10"/>
+      <w:bookmarkEnd w:id="11"/>
     </w:p>
     <w:p>
       <w:pPr>
@@ -5273,11 +5362,11 @@
       <w:pPr>
         <w:pStyle w:val="Heading2"/>
       </w:pPr>
-      <w:bookmarkStart w:id="11" w:name="_Toc30170914"/>
+      <w:bookmarkStart w:id="12" w:name="_Toc30170914"/>
       <w:r>
         <w:t>Complexity</w:t>
       </w:r>
-      <w:bookmarkEnd w:id="11"/>
+      <w:bookmarkEnd w:id="12"/>
     </w:p>
     <w:p>
       <w:r>
@@ -5705,8 +5794,6 @@
       <w:r>
         <w:t>.</w:t>
       </w:r>
-      <w:bookmarkStart w:id="12" w:name="_GoBack"/>
-      <w:bookmarkEnd w:id="12"/>
     </w:p>
     <w:sectPr>
       <w:pgSz w:w="12240" w:h="15840"/>
@@ -8368,7 +8455,7 @@
 </file>
 
 <file path=customXml/itemProps1.xml><?xml version="1.0" encoding="utf-8"?>
-<ds:datastoreItem xmlns:ds="http://schemas.openxmlformats.org/officeDocument/2006/customXml" ds:itemID="{485F45A4-7A8C-EB48-B17D-58911EB1AEF7}">
+<ds:datastoreItem xmlns:ds="http://schemas.openxmlformats.org/officeDocument/2006/customXml" ds:itemID="{94FC55DB-0737-3A4B-821F-DBAB0D30637C}">
   <ds:schemaRefs>
     <ds:schemaRef ds:uri="http://schemas.openxmlformats.org/officeDocument/2006/bibliography"/>
   </ds:schemaRefs>

</xml_diff>

<commit_message>
eq. 11 term 4 complete
</commit_message>
<xml_diff>
--- a/Biofouling Physics.docx
+++ b/Biofouling Physics.docx
@@ -1724,40 +1724,34 @@
         <w:rPr>
           <w:rFonts w:ascii="Times New Roman" w:eastAsia="Times New Roman" w:hAnsi="Times New Roman" w:cs="Times New Roman"/>
         </w:rPr>
-        <w:t xml:space="preserve">, dating way back to seminal papers in the 70s.  Good enough for me, though </w:t>
+        <w:t>, dating way back to seminal papers in the 70s.  Good enough</w:t>
       </w:r>
       <w:r>
         <w:rPr>
           <w:rFonts w:ascii="Times New Roman" w:eastAsia="Times New Roman" w:hAnsi="Times New Roman" w:cs="Times New Roman"/>
         </w:rPr>
-        <w:t xml:space="preserve">I never found the justification for </w:t>
-      </w:r>
-      <w:proofErr w:type="spellStart"/>
+        <w:t xml:space="preserve"> for me</w:t>
+      </w:r>
+      <w:bookmarkStart w:id="8" w:name="_GoBack"/>
+      <w:bookmarkEnd w:id="8"/>
       <w:r>
         <w:rPr>
           <w:rFonts w:ascii="Times New Roman" w:eastAsia="Times New Roman" w:hAnsi="Times New Roman" w:cs="Times New Roman"/>
         </w:rPr>
-        <w:t>Kooi’s</w:t>
-      </w:r>
-      <w:proofErr w:type="spellEnd"/>
+        <w:t>, and her parameter choice is roughly median of literature estimates.</w:t>
+      </w:r>
       <w:r>
         <w:rPr>
           <w:rFonts w:ascii="Times New Roman" w:eastAsia="Times New Roman" w:hAnsi="Times New Roman" w:cs="Times New Roman"/>
         </w:rPr>
-        <w:t xml:space="preserve"> parameter value in the citation trail.</w:t>
-      </w:r>
-      <w:r>
+        <w:t xml:space="preserve"> </w:t>
+      </w:r>
+    </w:p>
+    <w:p>
+      <w:pPr>
         <w:rPr>
           <w:rFonts w:ascii="Times New Roman" w:eastAsia="Times New Roman" w:hAnsi="Times New Roman" w:cs="Times New Roman"/>
         </w:rPr>
-        <w:t xml:space="preserve">  Would like to re-investigate.</w:t>
-      </w:r>
-    </w:p>
-    <w:p>
-      <w:pPr>
-        <w:rPr>
-          <w:rFonts w:ascii="Times New Roman" w:eastAsia="Times New Roman" w:hAnsi="Times New Roman" w:cs="Times New Roman"/>
-        </w:rPr>
       </w:pPr>
     </w:p>
     <w:p>
@@ -1767,27 +1761,27 @@
           <w:rFonts w:eastAsia="Times New Roman"/>
         </w:rPr>
       </w:pPr>
-      <w:bookmarkStart w:id="8" w:name="_Toc30170911"/>
+      <w:bookmarkStart w:id="9" w:name="_Toc30170911"/>
       <w:r>
         <w:rPr>
           <w:rFonts w:eastAsia="Times New Roman"/>
         </w:rPr>
         <w:t>Computational Considerations</w:t>
       </w:r>
-      <w:bookmarkEnd w:id="8"/>
+      <w:bookmarkEnd w:id="9"/>
     </w:p>
     <w:p>
       <w:pPr>
         <w:pStyle w:val="Heading2"/>
       </w:pPr>
-      <w:bookmarkStart w:id="9" w:name="_Toc30170912"/>
+      <w:bookmarkStart w:id="10" w:name="_Toc30170912"/>
       <w:r>
         <w:t>Data</w:t>
       </w:r>
       <w:r>
         <w:t xml:space="preserve"> Product Tree</w:t>
       </w:r>
-      <w:bookmarkEnd w:id="9"/>
+      <w:bookmarkEnd w:id="10"/>
     </w:p>
     <w:p>
       <w:r>
@@ -2975,7 +2969,6 @@
       </w:r>
     </w:p>
     <w:p>
-      <w:bookmarkStart w:id="10" w:name="_GoBack"/>
       <w:r>
         <w:rPr>
           <w:noProof/>
@@ -3322,7 +3315,6 @@
         </mc:AlternateContent>
       </w:r>
     </w:p>
-    <w:bookmarkEnd w:id="10"/>
     <w:p/>
     <w:p>
       <w:r>
@@ -8455,7 +8447,7 @@
 </file>
 
 <file path=customXml/itemProps1.xml><?xml version="1.0" encoding="utf-8"?>
-<ds:datastoreItem xmlns:ds="http://schemas.openxmlformats.org/officeDocument/2006/customXml" ds:itemID="{94FC55DB-0737-3A4B-821F-DBAB0D30637C}">
+<ds:datastoreItem xmlns:ds="http://schemas.openxmlformats.org/officeDocument/2006/customXml" ds:itemID="{348D235E-9A6E-1740-B2F5-C55D58B9D6FD}">
   <ds:schemaRefs>
     <ds:schemaRef ds:uri="http://schemas.openxmlformats.org/officeDocument/2006/bibliography"/>
   </ds:schemaRefs>

</xml_diff>